<commit_message>
Fix UI,Random movement asteroid
</commit_message>
<xml_diff>
--- a/Space-Explorer.docx
+++ b/Space-Explorer.docx
@@ -102,7 +102,7 @@
     <w:p>
       <w:r>
         <w:pict w14:anchorId="408DFDDC">
-          <v:rect id="_x0000_i1049" style="width:0;height:1.5pt" o:hralign="center" o:hrstd="t" o:hr="t" fillcolor="#a0a0a0" stroked="f"/>
+          <v:rect id="_x0000_i1025" style="width:0;height:1.5pt" o:hralign="center" o:hrstd="t" o:hr="t" fillcolor="#a0a0a0" stroked="f"/>
         </w:pict>
       </w:r>
     </w:p>
@@ -170,7 +170,7 @@
     <w:p>
       <w:r>
         <w:pict w14:anchorId="2250B225">
-          <v:rect id="_x0000_i1050" style="width:0;height:1.5pt" o:hralign="center" o:hrstd="t" o:hr="t" fillcolor="#a0a0a0" stroked="f"/>
+          <v:rect id="_x0000_i1026" style="width:0;height:1.5pt" o:hralign="center" o:hrstd="t" o:hr="t" fillcolor="#a0a0a0" stroked="f"/>
         </w:pict>
       </w:r>
     </w:p>
@@ -668,7 +668,16 @@
         <w:ind w:left="2880"/>
       </w:pPr>
       <w:r>
-        <w:t xml:space="preserve">+ Hành tinh to được 50 điểm. </w:t>
+        <w:t xml:space="preserve">+ Hành tinh to được </w:t>
+      </w:r>
+      <w:r>
+        <w:rPr>
+          <w:lang w:val="en-US"/>
+        </w:rPr>
+        <w:t>50</w:t>
+      </w:r>
+      <w:r>
+        <w:t xml:space="preserve"> điểm. </w:t>
       </w:r>
     </w:p>
     <w:p>
@@ -677,7 +686,16 @@
         <w:ind w:left="2880"/>
       </w:pPr>
       <w:r>
-        <w:t>+ Hành tinh nhỏ được 5 điểm.</w:t>
+        <w:t xml:space="preserve">+ Hành tinh nhỏ được </w:t>
+      </w:r>
+      <w:r>
+        <w:rPr>
+          <w:lang w:val="en-US"/>
+        </w:rPr>
+        <w:t>100</w:t>
+      </w:r>
+      <w:r>
+        <w:t xml:space="preserve"> điểm.</w:t>
       </w:r>
     </w:p>
     <w:p>
@@ -696,9 +714,110 @@
       <w:pPr>
         <w:pStyle w:val="ListParagraph"/>
         <w:ind w:left="2880"/>
-      </w:pPr>
-      <w:r>
-        <w:t>+ Tiêu diệt được tàu địch được 300 điểm.</w:t>
+        <w:rPr>
+          <w:lang w:val="en-US"/>
+        </w:rPr>
+      </w:pPr>
+      <w:r>
+        <w:t xml:space="preserve">+ Tiêu diệt được </w:t>
+      </w:r>
+      <w:r>
+        <w:rPr>
+          <w:lang w:val="en-US"/>
+        </w:rPr>
+        <w:t xml:space="preserve">phi </w:t>
+      </w:r>
+      <w:proofErr w:type="spellStart"/>
+      <w:r>
+        <w:rPr>
+          <w:lang w:val="en-US"/>
+        </w:rPr>
+        <w:t>thuyền</w:t>
+      </w:r>
+      <w:proofErr w:type="spellEnd"/>
+      <w:r>
+        <w:rPr>
+          <w:lang w:val="en-US"/>
+        </w:rPr>
+        <w:t xml:space="preserve"> </w:t>
+      </w:r>
+      <w:proofErr w:type="spellStart"/>
+      <w:r>
+        <w:rPr>
+          <w:lang w:val="en-US"/>
+        </w:rPr>
+        <w:t>địch</w:t>
+      </w:r>
+      <w:proofErr w:type="spellEnd"/>
+      <w:r>
+        <w:rPr>
+          <w:lang w:val="en-US"/>
+        </w:rPr>
+        <w:t xml:space="preserve"> </w:t>
+      </w:r>
+      <w:r>
+        <w:t xml:space="preserve">được </w:t>
+      </w:r>
+      <w:r>
+        <w:rPr>
+          <w:lang w:val="en-US"/>
+        </w:rPr>
+        <w:t>25</w:t>
+      </w:r>
+      <w:r>
+        <w:t>0 điểm.</w:t>
+      </w:r>
+    </w:p>
+    <w:p>
+      <w:pPr>
+        <w:pStyle w:val="ListParagraph"/>
+        <w:ind w:left="2880"/>
+        <w:rPr>
+          <w:lang w:val="en-US"/>
+        </w:rPr>
+      </w:pPr>
+      <w:r>
+        <w:t xml:space="preserve">+ Tiêu diệt được </w:t>
+      </w:r>
+      <w:proofErr w:type="spellStart"/>
+      <w:r>
+        <w:rPr>
+          <w:lang w:val="en-US"/>
+        </w:rPr>
+        <w:t>tàu</w:t>
+      </w:r>
+      <w:proofErr w:type="spellEnd"/>
+      <w:r>
+        <w:rPr>
+          <w:lang w:val="en-US"/>
+        </w:rPr>
+        <w:t xml:space="preserve"> UFO </w:t>
+      </w:r>
+      <w:proofErr w:type="spellStart"/>
+      <w:r>
+        <w:rPr>
+          <w:lang w:val="en-US"/>
+        </w:rPr>
+        <w:t>địch</w:t>
+      </w:r>
+      <w:proofErr w:type="spellEnd"/>
+      <w:r>
+        <w:rPr>
+          <w:lang w:val="en-US"/>
+        </w:rPr>
+        <w:t xml:space="preserve"> </w:t>
+      </w:r>
+      <w:r>
+        <w:t xml:space="preserve">được </w:t>
+      </w:r>
+      <w:r>
+        <w:rPr>
+          <w:lang w:val="en-US"/>
+        </w:rPr>
+        <w:t>25</w:t>
+      </w:r>
+      <w:r>
+        <w:t>0 điểm.</w:t>
       </w:r>
     </w:p>
     <w:p>
@@ -726,7 +845,7 @@
     <w:p>
       <w:r>
         <w:pict w14:anchorId="0CCF0B63">
-          <v:rect id="_x0000_i1051" style="width:0;height:1.5pt" o:hralign="center" o:hrstd="t" o:hr="t" fillcolor="#a0a0a0" stroked="f"/>
+          <v:rect id="_x0000_i1027" style="width:0;height:1.5pt" o:hralign="center" o:hrstd="t" o:hr="t" fillcolor="#a0a0a0" stroked="f"/>
         </w:pict>
       </w:r>
     </w:p>
@@ -811,6 +930,7 @@
           <w:b/>
           <w:bCs/>
         </w:rPr>
+        <w:lastRenderedPageBreak/>
         <w:t>Nút Hướng dẫn (Instructions Button):</w:t>
       </w:r>
       <w:r>
@@ -829,7 +949,6 @@
           <w:b/>
           <w:bCs/>
         </w:rPr>
-        <w:lastRenderedPageBreak/>
         <w:t>Điểm cao nhất (High Score)</w:t>
       </w:r>
     </w:p>
@@ -1022,7 +1141,7 @@
     <w:p>
       <w:r>
         <w:pict w14:anchorId="7DF4958D">
-          <v:rect id="_x0000_i1052" style="width:0;height:1.5pt" o:hralign="center" o:hrstd="t" o:hr="t" fillcolor="#a0a0a0" stroked="f"/>
+          <v:rect id="_x0000_i1028" style="width:0;height:1.5pt" o:hralign="center" o:hrstd="t" o:hr="t" fillcolor="#a0a0a0" stroked="f"/>
         </w:pict>
       </w:r>
     </w:p>
@@ -1174,10 +1293,7 @@
         <w:t>và tàu địch</w:t>
       </w:r>
       <w:r>
-        <w:t xml:space="preserve"> </w:t>
-      </w:r>
-      <w:r>
-        <w:t>mất khiên bảo vệ và mất mạng</w:t>
+        <w:t xml:space="preserve"> mất khiên bảo vệ và mất mạng</w:t>
       </w:r>
       <w:r>
         <w:t xml:space="preserve"> khi va vào</w:t>
@@ -1251,7 +1367,6 @@
           <w:b/>
           <w:bCs/>
         </w:rPr>
-        <w:lastRenderedPageBreak/>
         <w:t>Những tính năng sẽ cải thiển tốt hơn trong tương lai:</w:t>
       </w:r>
     </w:p>
@@ -4298,6 +4413,7 @@
   <w:style w:type="character" w:default="1" w:styleId="DefaultParagraphFont">
     <w:name w:val="Default Paragraph Font"/>
     <w:uiPriority w:val="1"/>
+    <w:semiHidden/>
     <w:unhideWhenUsed/>
   </w:style>
   <w:style w:type="table" w:default="1" w:styleId="TableNormal">

</xml_diff>